<commit_message>
added traceability for landside management
</commit_message>
<xml_diff>
--- a/Milestone3/System traceability.docx
+++ b/Milestone3/System traceability.docx
@@ -9,7 +9,7 @@
     </w:p>
     <w:tbl>
       <w:tblPr>
-        <w:tblStyle w:val="Gitternetztabelle4Akzent1"/>
+        <w:tblStyle w:val="GridTable4-Accent1"/>
         <w:tblW w:w="0" w:type="auto"/>
         <w:tblLook w:val="04A0" w:firstRow="1" w:lastRow="0" w:firstColumn="1" w:lastColumn="0" w:noHBand="0" w:noVBand="1"/>
       </w:tblPr>
@@ -495,7 +495,7 @@
     </w:p>
     <w:tbl>
       <w:tblPr>
-        <w:tblStyle w:val="Gitternetztabelle4Akzent1"/>
+        <w:tblStyle w:val="GridTable4-Accent1"/>
         <w:tblW w:w="0" w:type="auto"/>
         <w:tblLook w:val="04A0" w:firstRow="1" w:lastRow="0" w:firstColumn="1" w:lastColumn="0" w:noHBand="0" w:noVBand="1"/>
       </w:tblPr>
@@ -796,14 +796,15 @@
     </w:p>
     <w:tbl>
       <w:tblPr>
-        <w:tblStyle w:val="Gitternetztabelle4Akzent1"/>
+        <w:tblStyle w:val="GridTable4-Accent1"/>
         <w:tblW w:w="0" w:type="auto"/>
         <w:tblLook w:val="04A0" w:firstRow="1" w:lastRow="0" w:firstColumn="1" w:lastColumn="0" w:noHBand="0" w:noVBand="1"/>
       </w:tblPr>
       <w:tblGrid>
-        <w:gridCol w:w="2337"/>
-        <w:gridCol w:w="2337"/>
-        <w:gridCol w:w="2338"/>
+        <w:gridCol w:w="2763"/>
+        <w:gridCol w:w="2261"/>
+        <w:gridCol w:w="2241"/>
+        <w:gridCol w:w="2085"/>
       </w:tblGrid>
       <w:tr>
         <w:trPr>
@@ -812,7 +813,7 @@
         <w:tc>
           <w:tcPr>
             <w:cnfStyle w:val="001000000000" w:firstRow="0" w:lastRow="0" w:firstColumn="1" w:lastColumn="0" w:oddVBand="0" w:evenVBand="0" w:oddHBand="0" w:evenHBand="0" w:firstRowFirstColumn="0" w:firstRowLastColumn="0" w:lastRowFirstColumn="0" w:lastRowLastColumn="0"/>
-            <w:tcW w:w="2337" w:type="dxa"/>
+            <w:tcW w:w="2763" w:type="dxa"/>
           </w:tcPr>
           <w:p>
             <w:pPr>
@@ -834,7 +835,7 @@
         </w:tc>
         <w:tc>
           <w:tcPr>
-            <w:tcW w:w="2337" w:type="dxa"/>
+            <w:tcW w:w="2261" w:type="dxa"/>
           </w:tcPr>
           <w:p>
             <w:pPr>
@@ -851,13 +852,21 @@
                 <w:sz w:val="20"/>
                 <w:szCs w:val="20"/>
               </w:rPr>
-              <w:t xml:space="preserve">Use case 1 </w:t>
-            </w:r>
-          </w:p>
-        </w:tc>
-        <w:tc>
-          <w:tcPr>
-            <w:tcW w:w="2338" w:type="dxa"/>
+              <w:t>ConductBusToGate</w:t>
+            </w:r>
+            <w:r>
+              <w:rPr>
+                <w:rFonts w:ascii="Arial" w:hAnsi="Arial" w:cs="Arial"/>
+                <w:sz w:val="20"/>
+                <w:szCs w:val="20"/>
+              </w:rPr>
+              <w:t xml:space="preserve"> </w:t>
+            </w:r>
+          </w:p>
+        </w:tc>
+        <w:tc>
+          <w:tcPr>
+            <w:tcW w:w="2241" w:type="dxa"/>
           </w:tcPr>
           <w:p>
             <w:pPr>
@@ -874,7 +883,30 @@
                 <w:sz w:val="20"/>
                 <w:szCs w:val="20"/>
               </w:rPr>
-              <w:t>Use case 2</w:t>
+              <w:t>RequestFuelStatus</w:t>
+            </w:r>
+          </w:p>
+        </w:tc>
+        <w:tc>
+          <w:tcPr>
+            <w:tcW w:w="2085" w:type="dxa"/>
+          </w:tcPr>
+          <w:p>
+            <w:pPr>
+              <w:cnfStyle w:val="100000000000" w:firstRow="1" w:lastRow="0" w:firstColumn="0" w:lastColumn="0" w:oddVBand="0" w:evenVBand="0" w:oddHBand="0" w:evenHBand="0" w:firstRowFirstColumn="0" w:firstRowLastColumn="0" w:lastRowFirstColumn="0" w:lastRowLastColumn="0"/>
+              <w:rPr>
+                <w:rFonts w:ascii="Arial" w:hAnsi="Arial" w:cs="Arial"/>
+                <w:sz w:val="20"/>
+                <w:szCs w:val="20"/>
+              </w:rPr>
+            </w:pPr>
+            <w:r>
+              <w:rPr>
+                <w:rFonts w:ascii="Arial" w:hAnsi="Arial" w:cs="Arial"/>
+                <w:sz w:val="20"/>
+                <w:szCs w:val="20"/>
+              </w:rPr>
+              <w:t>RefuelVehicle</w:t>
             </w:r>
           </w:p>
         </w:tc>
@@ -886,64 +918,104 @@
         <w:tc>
           <w:tcPr>
             <w:cnfStyle w:val="001000000000" w:firstRow="0" w:lastRow="0" w:firstColumn="1" w:lastColumn="0" w:oddVBand="0" w:evenVBand="0" w:oddHBand="0" w:evenHBand="0" w:firstRowFirstColumn="0" w:firstRowLastColumn="0" w:lastRowFirstColumn="0" w:lastRowLastColumn="0"/>
-            <w:tcW w:w="2337" w:type="dxa"/>
-          </w:tcPr>
-          <w:p>
-            <w:pPr>
-              <w:rPr>
-                <w:rFonts w:ascii="Arial" w:hAnsi="Arial" w:cs="Arial"/>
-                <w:sz w:val="20"/>
-                <w:szCs w:val="20"/>
-              </w:rPr>
-            </w:pPr>
-            <w:r>
-              <w:rPr>
-                <w:rFonts w:ascii="Arial" w:hAnsi="Arial" w:cs="Arial"/>
-                <w:sz w:val="20"/>
-                <w:szCs w:val="20"/>
-              </w:rPr>
-              <w:t>Airplane.java</w:t>
-            </w:r>
-          </w:p>
-        </w:tc>
-        <w:tc>
-          <w:tcPr>
-            <w:tcW w:w="2337" w:type="dxa"/>
-          </w:tcPr>
-          <w:p>
-            <w:pPr>
-              <w:jc w:val="center"/>
-              <w:cnfStyle w:val="000000100000" w:firstRow="0" w:lastRow="0" w:firstColumn="0" w:lastColumn="0" w:oddVBand="0" w:evenVBand="0" w:oddHBand="1" w:evenHBand="0" w:firstRowFirstColumn="0" w:firstRowLastColumn="0" w:lastRowFirstColumn="0" w:lastRowLastColumn="0"/>
-              <w:rPr>
-                <w:rFonts w:ascii="Arial" w:hAnsi="Arial" w:cs="Arial"/>
-                <w:sz w:val="20"/>
-                <w:szCs w:val="20"/>
-              </w:rPr>
-            </w:pPr>
-            <w:r>
-              <w:rPr>
-                <w:rFonts w:ascii="Arial" w:hAnsi="Arial" w:cs="Arial"/>
-                <w:sz w:val="20"/>
-                <w:szCs w:val="20"/>
-              </w:rPr>
-              <w:t>X</w:t>
-            </w:r>
-          </w:p>
-        </w:tc>
-        <w:tc>
-          <w:tcPr>
-            <w:tcW w:w="2338" w:type="dxa"/>
-          </w:tcPr>
-          <w:p>
-            <w:pPr>
-              <w:jc w:val="center"/>
-              <w:cnfStyle w:val="000000100000" w:firstRow="0" w:lastRow="0" w:firstColumn="0" w:lastColumn="0" w:oddVBand="0" w:evenVBand="0" w:oddHBand="1" w:evenHBand="0" w:firstRowFirstColumn="0" w:firstRowLastColumn="0" w:lastRowFirstColumn="0" w:lastRowLastColumn="0"/>
-              <w:rPr>
-                <w:rFonts w:ascii="Arial" w:hAnsi="Arial" w:cs="Arial"/>
-                <w:sz w:val="20"/>
-                <w:szCs w:val="20"/>
-              </w:rPr>
-            </w:pPr>
+            <w:tcW w:w="2763" w:type="dxa"/>
+          </w:tcPr>
+          <w:p>
+            <w:pPr>
+              <w:rPr>
+                <w:rFonts w:ascii="Arial" w:hAnsi="Arial" w:cs="Arial"/>
+                <w:sz w:val="20"/>
+                <w:szCs w:val="20"/>
+              </w:rPr>
+            </w:pPr>
+            <w:r>
+              <w:rPr>
+                <w:rFonts w:ascii="Arial" w:hAnsi="Arial" w:cs="Arial"/>
+                <w:sz w:val="20"/>
+                <w:szCs w:val="20"/>
+              </w:rPr>
+              <w:t>Vehicle</w:t>
+            </w:r>
+            <w:r>
+              <w:rPr>
+                <w:rFonts w:ascii="Arial" w:hAnsi="Arial" w:cs="Arial"/>
+                <w:sz w:val="20"/>
+                <w:szCs w:val="20"/>
+              </w:rPr>
+              <w:t>.java</w:t>
+            </w:r>
+          </w:p>
+        </w:tc>
+        <w:tc>
+          <w:tcPr>
+            <w:tcW w:w="2261" w:type="dxa"/>
+          </w:tcPr>
+          <w:p>
+            <w:pPr>
+              <w:jc w:val="center"/>
+              <w:cnfStyle w:val="000000100000" w:firstRow="0" w:lastRow="0" w:firstColumn="0" w:lastColumn="0" w:oddVBand="0" w:evenVBand="0" w:oddHBand="1" w:evenHBand="0" w:firstRowFirstColumn="0" w:firstRowLastColumn="0" w:lastRowFirstColumn="0" w:lastRowLastColumn="0"/>
+              <w:rPr>
+                <w:rFonts w:ascii="Arial" w:hAnsi="Arial" w:cs="Arial"/>
+                <w:sz w:val="20"/>
+                <w:szCs w:val="20"/>
+              </w:rPr>
+            </w:pPr>
+            <w:r>
+              <w:rPr>
+                <w:rFonts w:ascii="Arial" w:hAnsi="Arial" w:cs="Arial"/>
+                <w:sz w:val="20"/>
+                <w:szCs w:val="20"/>
+              </w:rPr>
+              <w:t>X</w:t>
+            </w:r>
+          </w:p>
+        </w:tc>
+        <w:tc>
+          <w:tcPr>
+            <w:tcW w:w="2241" w:type="dxa"/>
+          </w:tcPr>
+          <w:p>
+            <w:pPr>
+              <w:jc w:val="center"/>
+              <w:cnfStyle w:val="000000100000" w:firstRow="0" w:lastRow="0" w:firstColumn="0" w:lastColumn="0" w:oddVBand="0" w:evenVBand="0" w:oddHBand="1" w:evenHBand="0" w:firstRowFirstColumn="0" w:firstRowLastColumn="0" w:lastRowFirstColumn="0" w:lastRowLastColumn="0"/>
+              <w:rPr>
+                <w:rFonts w:ascii="Arial" w:hAnsi="Arial" w:cs="Arial"/>
+                <w:sz w:val="20"/>
+                <w:szCs w:val="20"/>
+              </w:rPr>
+            </w:pPr>
+            <w:r>
+              <w:rPr>
+                <w:rFonts w:ascii="Arial" w:hAnsi="Arial" w:cs="Arial"/>
+                <w:sz w:val="20"/>
+                <w:szCs w:val="20"/>
+              </w:rPr>
+              <w:t>X</w:t>
+            </w:r>
+          </w:p>
+        </w:tc>
+        <w:tc>
+          <w:tcPr>
+            <w:tcW w:w="2085" w:type="dxa"/>
+          </w:tcPr>
+          <w:p>
+            <w:pPr>
+              <w:jc w:val="center"/>
+              <w:cnfStyle w:val="000000100000" w:firstRow="0" w:lastRow="0" w:firstColumn="0" w:lastColumn="0" w:oddVBand="0" w:evenVBand="0" w:oddHBand="1" w:evenHBand="0" w:firstRowFirstColumn="0" w:firstRowLastColumn="0" w:lastRowFirstColumn="0" w:lastRowLastColumn="0"/>
+              <w:rPr>
+                <w:rFonts w:ascii="Arial" w:hAnsi="Arial" w:cs="Arial"/>
+                <w:sz w:val="20"/>
+                <w:szCs w:val="20"/>
+              </w:rPr>
+            </w:pPr>
+            <w:r>
+              <w:rPr>
+                <w:rFonts w:ascii="Arial" w:hAnsi="Arial" w:cs="Arial"/>
+                <w:sz w:val="20"/>
+                <w:szCs w:val="20"/>
+              </w:rPr>
+              <w:t>X</w:t>
+            </w:r>
           </w:p>
         </w:tc>
       </w:tr>
@@ -951,29 +1023,37 @@
         <w:tc>
           <w:tcPr>
             <w:cnfStyle w:val="001000000000" w:firstRow="0" w:lastRow="0" w:firstColumn="1" w:lastColumn="0" w:oddVBand="0" w:evenVBand="0" w:oddHBand="0" w:evenHBand="0" w:firstRowFirstColumn="0" w:firstRowLastColumn="0" w:lastRowFirstColumn="0" w:lastRowLastColumn="0"/>
-            <w:tcW w:w="2337" w:type="dxa"/>
-          </w:tcPr>
-          <w:p>
-            <w:pPr>
-              <w:rPr>
-                <w:rFonts w:ascii="Arial" w:hAnsi="Arial" w:cs="Arial"/>
-                <w:sz w:val="20"/>
-                <w:szCs w:val="20"/>
-              </w:rPr>
-            </w:pPr>
-            <w:r>
-              <w:rPr>
-                <w:rFonts w:ascii="Arial" w:hAnsi="Arial" w:cs="Arial"/>
-                <w:sz w:val="20"/>
-                <w:szCs w:val="20"/>
-              </w:rPr>
-              <w:t>Pilot.java</w:t>
-            </w:r>
-          </w:p>
-        </w:tc>
-        <w:tc>
-          <w:tcPr>
-            <w:tcW w:w="2337" w:type="dxa"/>
+            <w:tcW w:w="2763" w:type="dxa"/>
+          </w:tcPr>
+          <w:p>
+            <w:pPr>
+              <w:rPr>
+                <w:rFonts w:ascii="Arial" w:hAnsi="Arial" w:cs="Arial"/>
+                <w:sz w:val="20"/>
+                <w:szCs w:val="20"/>
+              </w:rPr>
+            </w:pPr>
+            <w:r>
+              <w:rPr>
+                <w:rFonts w:ascii="Arial" w:hAnsi="Arial" w:cs="Arial"/>
+                <w:sz w:val="20"/>
+                <w:szCs w:val="20"/>
+              </w:rPr>
+              <w:t>Bus</w:t>
+            </w:r>
+            <w:r>
+              <w:rPr>
+                <w:rFonts w:ascii="Arial" w:hAnsi="Arial" w:cs="Arial"/>
+                <w:sz w:val="20"/>
+                <w:szCs w:val="20"/>
+              </w:rPr>
+              <w:t>.java</w:t>
+            </w:r>
+          </w:p>
+        </w:tc>
+        <w:tc>
+          <w:tcPr>
+            <w:tcW w:w="2261" w:type="dxa"/>
           </w:tcPr>
           <w:p>
             <w:pPr>
@@ -997,7 +1077,7 @@
         </w:tc>
         <w:tc>
           <w:tcPr>
-            <w:tcW w:w="2338" w:type="dxa"/>
+            <w:tcW w:w="2241" w:type="dxa"/>
           </w:tcPr>
           <w:p>
             <w:pPr>
@@ -1017,6 +1097,22 @@
               </w:rPr>
               <w:t>X</w:t>
             </w:r>
+          </w:p>
+        </w:tc>
+        <w:tc>
+          <w:tcPr>
+            <w:tcW w:w="2085" w:type="dxa"/>
+          </w:tcPr>
+          <w:p>
+            <w:pPr>
+              <w:jc w:val="center"/>
+              <w:cnfStyle w:val="000000000000" w:firstRow="0" w:lastRow="0" w:firstColumn="0" w:lastColumn="0" w:oddVBand="0" w:evenVBand="0" w:oddHBand="0" w:evenHBand="0" w:firstRowFirstColumn="0" w:firstRowLastColumn="0" w:lastRowFirstColumn="0" w:lastRowLastColumn="0"/>
+              <w:rPr>
+                <w:rFonts w:ascii="Arial" w:hAnsi="Arial" w:cs="Arial"/>
+                <w:sz w:val="20"/>
+                <w:szCs w:val="20"/>
+              </w:rPr>
+            </w:pPr>
           </w:p>
         </w:tc>
       </w:tr>
@@ -1027,50 +1123,352 @@
         <w:tc>
           <w:tcPr>
             <w:cnfStyle w:val="001000000000" w:firstRow="0" w:lastRow="0" w:firstColumn="1" w:lastColumn="0" w:oddVBand="0" w:evenVBand="0" w:oddHBand="0" w:evenHBand="0" w:firstRowFirstColumn="0" w:firstRowLastColumn="0" w:lastRowFirstColumn="0" w:lastRowLastColumn="0"/>
-            <w:tcW w:w="2337" w:type="dxa"/>
-          </w:tcPr>
-          <w:p>
-            <w:pPr>
-              <w:rPr>
-                <w:rFonts w:ascii="Arial" w:hAnsi="Arial" w:cs="Arial"/>
-                <w:sz w:val="20"/>
-                <w:szCs w:val="20"/>
-              </w:rPr>
-            </w:pPr>
-            <w:r>
-              <w:rPr>
-                <w:rFonts w:ascii="Arial" w:hAnsi="Arial" w:cs="Arial"/>
-                <w:sz w:val="20"/>
-                <w:szCs w:val="20"/>
-              </w:rPr>
-              <w:t>etc…</w:t>
-            </w:r>
-          </w:p>
-        </w:tc>
-        <w:tc>
-          <w:tcPr>
-            <w:tcW w:w="2337" w:type="dxa"/>
-          </w:tcPr>
-          <w:p>
-            <w:pPr>
-              <w:jc w:val="center"/>
-              <w:cnfStyle w:val="000000100000" w:firstRow="0" w:lastRow="0" w:firstColumn="0" w:lastColumn="0" w:oddVBand="0" w:evenVBand="0" w:oddHBand="1" w:evenHBand="0" w:firstRowFirstColumn="0" w:firstRowLastColumn="0" w:lastRowFirstColumn="0" w:lastRowLastColumn="0"/>
-              <w:rPr>
-                <w:rFonts w:ascii="Arial" w:hAnsi="Arial" w:cs="Arial"/>
-                <w:sz w:val="20"/>
-                <w:szCs w:val="20"/>
-              </w:rPr>
-            </w:pPr>
-          </w:p>
-        </w:tc>
-        <w:tc>
-          <w:tcPr>
-            <w:tcW w:w="2338" w:type="dxa"/>
-          </w:tcPr>
-          <w:p>
-            <w:pPr>
-              <w:jc w:val="center"/>
-              <w:cnfStyle w:val="000000100000" w:firstRow="0" w:lastRow="0" w:firstColumn="0" w:lastColumn="0" w:oddVBand="0" w:evenVBand="0" w:oddHBand="1" w:evenHBand="0" w:firstRowFirstColumn="0" w:firstRowLastColumn="0" w:lastRowFirstColumn="0" w:lastRowLastColumn="0"/>
+            <w:tcW w:w="2763" w:type="dxa"/>
+          </w:tcPr>
+          <w:p>
+            <w:pPr>
+              <w:rPr>
+                <w:rFonts w:ascii="Arial" w:hAnsi="Arial" w:cs="Arial"/>
+                <w:sz w:val="20"/>
+                <w:szCs w:val="20"/>
+              </w:rPr>
+            </w:pPr>
+            <w:r>
+              <w:rPr>
+                <w:rFonts w:ascii="Arial" w:hAnsi="Arial" w:cs="Arial"/>
+                <w:sz w:val="20"/>
+                <w:szCs w:val="20"/>
+              </w:rPr>
+              <w:t>Driver.java</w:t>
+            </w:r>
+          </w:p>
+        </w:tc>
+        <w:tc>
+          <w:tcPr>
+            <w:tcW w:w="2261" w:type="dxa"/>
+          </w:tcPr>
+          <w:p>
+            <w:pPr>
+              <w:jc w:val="center"/>
+              <w:cnfStyle w:val="000000100000" w:firstRow="0" w:lastRow="0" w:firstColumn="0" w:lastColumn="0" w:oddVBand="0" w:evenVBand="0" w:oddHBand="1" w:evenHBand="0" w:firstRowFirstColumn="0" w:firstRowLastColumn="0" w:lastRowFirstColumn="0" w:lastRowLastColumn="0"/>
+              <w:rPr>
+                <w:rFonts w:ascii="Arial" w:hAnsi="Arial" w:cs="Arial"/>
+                <w:sz w:val="20"/>
+                <w:szCs w:val="20"/>
+              </w:rPr>
+            </w:pPr>
+            <w:r>
+              <w:rPr>
+                <w:rFonts w:ascii="Arial" w:hAnsi="Arial" w:cs="Arial"/>
+                <w:sz w:val="20"/>
+                <w:szCs w:val="20"/>
+              </w:rPr>
+              <w:t>X</w:t>
+            </w:r>
+          </w:p>
+        </w:tc>
+        <w:tc>
+          <w:tcPr>
+            <w:tcW w:w="2241" w:type="dxa"/>
+          </w:tcPr>
+          <w:p>
+            <w:pPr>
+              <w:jc w:val="center"/>
+              <w:cnfStyle w:val="000000100000" w:firstRow="0" w:lastRow="0" w:firstColumn="0" w:lastColumn="0" w:oddVBand="0" w:evenVBand="0" w:oddHBand="1" w:evenHBand="0" w:firstRowFirstColumn="0" w:firstRowLastColumn="0" w:lastRowFirstColumn="0" w:lastRowLastColumn="0"/>
+              <w:rPr>
+                <w:rFonts w:ascii="Arial" w:hAnsi="Arial" w:cs="Arial"/>
+                <w:sz w:val="20"/>
+                <w:szCs w:val="20"/>
+              </w:rPr>
+            </w:pPr>
+            <w:r>
+              <w:rPr>
+                <w:rFonts w:ascii="Arial" w:hAnsi="Arial" w:cs="Arial"/>
+                <w:sz w:val="20"/>
+                <w:szCs w:val="20"/>
+              </w:rPr>
+              <w:t>X</w:t>
+            </w:r>
+          </w:p>
+        </w:tc>
+        <w:tc>
+          <w:tcPr>
+            <w:tcW w:w="2085" w:type="dxa"/>
+          </w:tcPr>
+          <w:p>
+            <w:pPr>
+              <w:jc w:val="center"/>
+              <w:cnfStyle w:val="000000100000" w:firstRow="0" w:lastRow="0" w:firstColumn="0" w:lastColumn="0" w:oddVBand="0" w:evenVBand="0" w:oddHBand="1" w:evenHBand="0" w:firstRowFirstColumn="0" w:firstRowLastColumn="0" w:lastRowFirstColumn="0" w:lastRowLastColumn="0"/>
+              <w:rPr>
+                <w:rFonts w:ascii="Arial" w:hAnsi="Arial" w:cs="Arial"/>
+                <w:sz w:val="20"/>
+                <w:szCs w:val="20"/>
+              </w:rPr>
+            </w:pPr>
+            <w:r>
+              <w:rPr>
+                <w:rFonts w:ascii="Arial" w:hAnsi="Arial" w:cs="Arial"/>
+                <w:sz w:val="20"/>
+                <w:szCs w:val="20"/>
+              </w:rPr>
+              <w:t>X</w:t>
+            </w:r>
+          </w:p>
+        </w:tc>
+      </w:tr>
+      <w:tr>
+        <w:tc>
+          <w:tcPr>
+            <w:cnfStyle w:val="001000000000" w:firstRow="0" w:lastRow="0" w:firstColumn="1" w:lastColumn="0" w:oddVBand="0" w:evenVBand="0" w:oddHBand="0" w:evenHBand="0" w:firstRowFirstColumn="0" w:firstRowLastColumn="0" w:lastRowFirstColumn="0" w:lastRowLastColumn="0"/>
+            <w:tcW w:w="2763" w:type="dxa"/>
+          </w:tcPr>
+          <w:p>
+            <w:pPr>
+              <w:rPr>
+                <w:rFonts w:ascii="Arial" w:hAnsi="Arial" w:cs="Arial"/>
+                <w:sz w:val="20"/>
+                <w:szCs w:val="20"/>
+              </w:rPr>
+            </w:pPr>
+            <w:r>
+              <w:rPr>
+                <w:rFonts w:ascii="Arial" w:hAnsi="Arial" w:cs="Arial"/>
+                <w:sz w:val="20"/>
+                <w:szCs w:val="20"/>
+              </w:rPr>
+              <w:t>Destination.java</w:t>
+            </w:r>
+          </w:p>
+        </w:tc>
+        <w:tc>
+          <w:tcPr>
+            <w:tcW w:w="2261" w:type="dxa"/>
+          </w:tcPr>
+          <w:p>
+            <w:pPr>
+              <w:jc w:val="center"/>
+              <w:cnfStyle w:val="000000000000" w:firstRow="0" w:lastRow="0" w:firstColumn="0" w:lastColumn="0" w:oddVBand="0" w:evenVBand="0" w:oddHBand="0" w:evenHBand="0" w:firstRowFirstColumn="0" w:firstRowLastColumn="0" w:lastRowFirstColumn="0" w:lastRowLastColumn="0"/>
+              <w:rPr>
+                <w:rFonts w:ascii="Arial" w:hAnsi="Arial" w:cs="Arial"/>
+                <w:sz w:val="20"/>
+                <w:szCs w:val="20"/>
+              </w:rPr>
+            </w:pPr>
+            <w:r>
+              <w:rPr>
+                <w:rFonts w:ascii="Arial" w:hAnsi="Arial" w:cs="Arial"/>
+                <w:sz w:val="20"/>
+                <w:szCs w:val="20"/>
+              </w:rPr>
+              <w:t>X</w:t>
+            </w:r>
+          </w:p>
+        </w:tc>
+        <w:tc>
+          <w:tcPr>
+            <w:tcW w:w="2241" w:type="dxa"/>
+          </w:tcPr>
+          <w:p>
+            <w:pPr>
+              <w:jc w:val="center"/>
+              <w:cnfStyle w:val="000000000000" w:firstRow="0" w:lastRow="0" w:firstColumn="0" w:lastColumn="0" w:oddVBand="0" w:evenVBand="0" w:oddHBand="0" w:evenHBand="0" w:firstRowFirstColumn="0" w:firstRowLastColumn="0" w:lastRowFirstColumn="0" w:lastRowLastColumn="0"/>
+              <w:rPr>
+                <w:rFonts w:ascii="Arial" w:hAnsi="Arial" w:cs="Arial"/>
+                <w:sz w:val="20"/>
+                <w:szCs w:val="20"/>
+              </w:rPr>
+            </w:pPr>
+            <w:r>
+              <w:rPr>
+                <w:rFonts w:ascii="Arial" w:hAnsi="Arial" w:cs="Arial"/>
+                <w:sz w:val="20"/>
+                <w:szCs w:val="20"/>
+              </w:rPr>
+              <w:t>X</w:t>
+            </w:r>
+          </w:p>
+        </w:tc>
+        <w:tc>
+          <w:tcPr>
+            <w:tcW w:w="2085" w:type="dxa"/>
+          </w:tcPr>
+          <w:p>
+            <w:pPr>
+              <w:jc w:val="center"/>
+              <w:cnfStyle w:val="000000000000" w:firstRow="0" w:lastRow="0" w:firstColumn="0" w:lastColumn="0" w:oddVBand="0" w:evenVBand="0" w:oddHBand="0" w:evenHBand="0" w:firstRowFirstColumn="0" w:firstRowLastColumn="0" w:lastRowFirstColumn="0" w:lastRowLastColumn="0"/>
+              <w:rPr>
+                <w:rFonts w:ascii="Arial" w:hAnsi="Arial" w:cs="Arial"/>
+                <w:sz w:val="20"/>
+                <w:szCs w:val="20"/>
+              </w:rPr>
+            </w:pPr>
+          </w:p>
+        </w:tc>
+      </w:tr>
+      <w:tr>
+        <w:trPr>
+          <w:cnfStyle w:val="000000100000" w:firstRow="0" w:lastRow="0" w:firstColumn="0" w:lastColumn="0" w:oddVBand="0" w:evenVBand="0" w:oddHBand="1" w:evenHBand="0" w:firstRowFirstColumn="0" w:firstRowLastColumn="0" w:lastRowFirstColumn="0" w:lastRowLastColumn="0"/>
+        </w:trPr>
+        <w:tc>
+          <w:tcPr>
+            <w:cnfStyle w:val="001000000000" w:firstRow="0" w:lastRow="0" w:firstColumn="1" w:lastColumn="0" w:oddVBand="0" w:evenVBand="0" w:oddHBand="0" w:evenHBand="0" w:firstRowFirstColumn="0" w:firstRowLastColumn="0" w:lastRowFirstColumn="0" w:lastRowLastColumn="0"/>
+            <w:tcW w:w="2763" w:type="dxa"/>
+          </w:tcPr>
+          <w:p>
+            <w:pPr>
+              <w:rPr>
+                <w:rFonts w:ascii="Arial" w:hAnsi="Arial" w:cs="Arial"/>
+                <w:sz w:val="20"/>
+                <w:szCs w:val="20"/>
+              </w:rPr>
+            </w:pPr>
+            <w:r>
+              <w:rPr>
+                <w:rFonts w:ascii="Arial" w:hAnsi="Arial" w:cs="Arial"/>
+                <w:sz w:val="20"/>
+                <w:szCs w:val="20"/>
+              </w:rPr>
+              <w:t>FuelDepot</w:t>
+            </w:r>
+          </w:p>
+        </w:tc>
+        <w:tc>
+          <w:tcPr>
+            <w:tcW w:w="2261" w:type="dxa"/>
+          </w:tcPr>
+          <w:p>
+            <w:pPr>
+              <w:jc w:val="center"/>
+              <w:cnfStyle w:val="000000100000" w:firstRow="0" w:lastRow="0" w:firstColumn="0" w:lastColumn="0" w:oddVBand="0" w:evenVBand="0" w:oddHBand="1" w:evenHBand="0" w:firstRowFirstColumn="0" w:firstRowLastColumn="0" w:lastRowFirstColumn="0" w:lastRowLastColumn="0"/>
+              <w:rPr>
+                <w:rFonts w:ascii="Arial" w:hAnsi="Arial" w:cs="Arial"/>
+                <w:sz w:val="20"/>
+                <w:szCs w:val="20"/>
+              </w:rPr>
+            </w:pPr>
+          </w:p>
+        </w:tc>
+        <w:tc>
+          <w:tcPr>
+            <w:tcW w:w="2241" w:type="dxa"/>
+          </w:tcPr>
+          <w:p>
+            <w:pPr>
+              <w:jc w:val="center"/>
+              <w:cnfStyle w:val="000000100000" w:firstRow="0" w:lastRow="0" w:firstColumn="0" w:lastColumn="0" w:oddVBand="0" w:evenVBand="0" w:oddHBand="1" w:evenHBand="0" w:firstRowFirstColumn="0" w:firstRowLastColumn="0" w:lastRowFirstColumn="0" w:lastRowLastColumn="0"/>
+              <w:rPr>
+                <w:rFonts w:ascii="Arial" w:hAnsi="Arial" w:cs="Arial"/>
+                <w:sz w:val="20"/>
+                <w:szCs w:val="20"/>
+              </w:rPr>
+            </w:pPr>
+            <w:r>
+              <w:rPr>
+                <w:rFonts w:ascii="Arial" w:hAnsi="Arial" w:cs="Arial"/>
+                <w:sz w:val="20"/>
+                <w:szCs w:val="20"/>
+              </w:rPr>
+              <w:t>X</w:t>
+            </w:r>
+          </w:p>
+        </w:tc>
+        <w:tc>
+          <w:tcPr>
+            <w:tcW w:w="2085" w:type="dxa"/>
+          </w:tcPr>
+          <w:p>
+            <w:pPr>
+              <w:jc w:val="center"/>
+              <w:cnfStyle w:val="000000100000" w:firstRow="0" w:lastRow="0" w:firstColumn="0" w:lastColumn="0" w:oddVBand="0" w:evenVBand="0" w:oddHBand="1" w:evenHBand="0" w:firstRowFirstColumn="0" w:firstRowLastColumn="0" w:lastRowFirstColumn="0" w:lastRowLastColumn="0"/>
+              <w:rPr>
+                <w:rFonts w:ascii="Arial" w:hAnsi="Arial" w:cs="Arial"/>
+                <w:sz w:val="20"/>
+                <w:szCs w:val="20"/>
+              </w:rPr>
+            </w:pPr>
+          </w:p>
+        </w:tc>
+      </w:tr>
+      <w:tr>
+        <w:tc>
+          <w:tcPr>
+            <w:cnfStyle w:val="001000000000" w:firstRow="0" w:lastRow="0" w:firstColumn="1" w:lastColumn="0" w:oddVBand="0" w:evenVBand="0" w:oddHBand="0" w:evenHBand="0" w:firstRowFirstColumn="0" w:firstRowLastColumn="0" w:lastRowFirstColumn="0" w:lastRowLastColumn="0"/>
+            <w:tcW w:w="2763" w:type="dxa"/>
+          </w:tcPr>
+          <w:p>
+            <w:pPr>
+              <w:rPr>
+                <w:rFonts w:ascii="Arial" w:hAnsi="Arial" w:cs="Arial"/>
+                <w:sz w:val="20"/>
+                <w:szCs w:val="20"/>
+              </w:rPr>
+            </w:pPr>
+            <w:r>
+              <w:rPr>
+                <w:rFonts w:ascii="Arial" w:hAnsi="Arial" w:cs="Arial"/>
+                <w:sz w:val="20"/>
+                <w:szCs w:val="20"/>
+              </w:rPr>
+              <w:t>LandsideManagement.java</w:t>
+            </w:r>
+          </w:p>
+        </w:tc>
+        <w:tc>
+          <w:tcPr>
+            <w:tcW w:w="2261" w:type="dxa"/>
+          </w:tcPr>
+          <w:p>
+            <w:pPr>
+              <w:jc w:val="center"/>
+              <w:cnfStyle w:val="000000000000" w:firstRow="0" w:lastRow="0" w:firstColumn="0" w:lastColumn="0" w:oddVBand="0" w:evenVBand="0" w:oddHBand="0" w:evenHBand="0" w:firstRowFirstColumn="0" w:firstRowLastColumn="0" w:lastRowFirstColumn="0" w:lastRowLastColumn="0"/>
+              <w:rPr>
+                <w:rFonts w:ascii="Arial" w:hAnsi="Arial" w:cs="Arial"/>
+                <w:sz w:val="20"/>
+                <w:szCs w:val="20"/>
+              </w:rPr>
+            </w:pPr>
+            <w:r>
+              <w:rPr>
+                <w:rFonts w:ascii="Arial" w:hAnsi="Arial" w:cs="Arial"/>
+                <w:sz w:val="20"/>
+                <w:szCs w:val="20"/>
+              </w:rPr>
+              <w:t>X</w:t>
+            </w:r>
+          </w:p>
+        </w:tc>
+        <w:tc>
+          <w:tcPr>
+            <w:tcW w:w="2241" w:type="dxa"/>
+          </w:tcPr>
+          <w:p>
+            <w:pPr>
+              <w:jc w:val="center"/>
+              <w:cnfStyle w:val="000000000000" w:firstRow="0" w:lastRow="0" w:firstColumn="0" w:lastColumn="0" w:oddVBand="0" w:evenVBand="0" w:oddHBand="0" w:evenHBand="0" w:firstRowFirstColumn="0" w:firstRowLastColumn="0" w:lastRowFirstColumn="0" w:lastRowLastColumn="0"/>
+              <w:rPr>
+                <w:rFonts w:ascii="Arial" w:hAnsi="Arial" w:cs="Arial"/>
+                <w:sz w:val="20"/>
+                <w:szCs w:val="20"/>
+              </w:rPr>
+            </w:pPr>
+            <w:r>
+              <w:rPr>
+                <w:rFonts w:ascii="Arial" w:hAnsi="Arial" w:cs="Arial"/>
+                <w:sz w:val="20"/>
+                <w:szCs w:val="20"/>
+              </w:rPr>
+              <w:t>X</w:t>
+            </w:r>
+          </w:p>
+        </w:tc>
+        <w:tc>
+          <w:tcPr>
+            <w:tcW w:w="2085" w:type="dxa"/>
+          </w:tcPr>
+          <w:p>
+            <w:pPr>
+              <w:jc w:val="center"/>
+              <w:cnfStyle w:val="000000000000" w:firstRow="0" w:lastRow="0" w:firstColumn="0" w:lastColumn="0" w:oddVBand="0" w:evenVBand="0" w:oddHBand="0" w:evenHBand="0" w:firstRowFirstColumn="0" w:firstRowLastColumn="0" w:lastRowFirstColumn="0" w:lastRowLastColumn="0"/>
               <w:rPr>
                 <w:rFonts w:ascii="Arial" w:hAnsi="Arial" w:cs="Arial"/>
                 <w:sz w:val="20"/>
@@ -1097,7 +1495,7 @@
     </w:p>
     <w:tbl>
       <w:tblPr>
-        <w:tblStyle w:val="Gitternetztabelle4Akzent1"/>
+        <w:tblStyle w:val="GridTable4-Accent1"/>
         <w:tblW w:w="0" w:type="auto"/>
         <w:tblLook w:val="04A0" w:firstRow="1" w:lastRow="0" w:firstColumn="1" w:lastColumn="0" w:noHBand="0" w:noVBand="1"/>
       </w:tblPr>
@@ -2518,7 +2916,7 @@
     </w:p>
     <w:tbl>
       <w:tblPr>
-        <w:tblStyle w:val="Gitternetztabelle4Akzent1"/>
+        <w:tblStyle w:val="GridTable4-Accent1"/>
         <w:tblW w:w="0" w:type="auto"/>
         <w:tblLook w:val="04A0" w:firstRow="1" w:lastRow="0" w:firstColumn="1" w:lastColumn="0" w:noHBand="0" w:noVBand="1"/>
       </w:tblPr>
@@ -2819,7 +3217,7 @@
     </w:p>
     <w:tbl>
       <w:tblPr>
-        <w:tblStyle w:val="Gitternetztabelle4Akzent1"/>
+        <w:tblStyle w:val="GridTable4-Accent1"/>
         <w:tblW w:w="0" w:type="auto"/>
         <w:tblLook w:val="04A0" w:firstRow="1" w:lastRow="0" w:firstColumn="1" w:lastColumn="0" w:noHBand="0" w:noVBand="1"/>
       </w:tblPr>
@@ -2925,6 +3323,7 @@
                 <w:sz w:val="20"/>
                 <w:szCs w:val="20"/>
               </w:rPr>
+              <w:lastRenderedPageBreak/>
               <w:t>Airplane.java</w:t>
             </w:r>
           </w:p>
@@ -3132,7 +3531,7 @@
     </w:p>
     <w:p>
       <w:pPr>
-        <w:pStyle w:val="Listenabsatz"/>
+        <w:pStyle w:val="ListParagraph"/>
         <w:numPr>
           <w:ilvl w:val="0"/>
           <w:numId w:val="1"/>
@@ -3174,7 +3573,7 @@
     </w:p>
     <w:p>
       <w:pPr>
-        <w:pStyle w:val="Listenabsatz"/>
+        <w:pStyle w:val="ListParagraph"/>
         <w:numPr>
           <w:ilvl w:val="0"/>
           <w:numId w:val="1"/>
@@ -3214,7 +3613,7 @@
     </w:p>
     <w:p>
       <w:pPr>
-        <w:pStyle w:val="Listenabsatz"/>
+        <w:pStyle w:val="ListParagraph"/>
         <w:numPr>
           <w:ilvl w:val="0"/>
           <w:numId w:val="1"/>
@@ -3276,7 +3675,7 @@
     </w:p>
     <w:p>
       <w:pPr>
-        <w:pStyle w:val="Listenabsatz"/>
+        <w:pStyle w:val="ListParagraph"/>
         <w:numPr>
           <w:ilvl w:val="0"/>
           <w:numId w:val="1"/>
@@ -3848,17 +4247,17 @@
     <w:lsdException w:name="Unresolved Mention" w:semiHidden="1" w:unhideWhenUsed="1"/>
     <w:lsdException w:name="Smart Link" w:semiHidden="1" w:unhideWhenUsed="1"/>
   </w:latentStyles>
-  <w:style w:type="paragraph" w:default="1" w:styleId="Standard">
+  <w:style w:type="paragraph" w:default="1" w:styleId="Normal">
     <w:name w:val="Normal"/>
     <w:qFormat/>
   </w:style>
-  <w:style w:type="character" w:default="1" w:styleId="Absatz-Standardschriftart">
+  <w:style w:type="character" w:default="1" w:styleId="DefaultParagraphFont">
     <w:name w:val="Default Paragraph Font"/>
     <w:uiPriority w:val="1"/>
     <w:semiHidden/>
     <w:unhideWhenUsed/>
   </w:style>
-  <w:style w:type="table" w:default="1" w:styleId="NormaleTabelle">
+  <w:style w:type="table" w:default="1" w:styleId="TableNormal">
     <w:name w:val="Normal Table"/>
     <w:uiPriority w:val="99"/>
     <w:semiHidden/>
@@ -3873,15 +4272,15 @@
       </w:tblCellMar>
     </w:tblPr>
   </w:style>
-  <w:style w:type="numbering" w:default="1" w:styleId="KeineListe">
+  <w:style w:type="numbering" w:default="1" w:styleId="NoList">
     <w:name w:val="No List"/>
     <w:uiPriority w:val="99"/>
     <w:semiHidden/>
     <w:unhideWhenUsed/>
   </w:style>
-  <w:style w:type="table" w:styleId="Tabellenraster">
+  <w:style w:type="table" w:styleId="TableGrid">
     <w:name w:val="Table Grid"/>
-    <w:basedOn w:val="NormaleTabelle"/>
+    <w:basedOn w:val="TableNormal"/>
     <w:uiPriority w:val="39"/>
     <w:rsid w:val="004939CC"/>
     <w:pPr>
@@ -3898,9 +4297,9 @@
       </w:tblBorders>
     </w:tblPr>
   </w:style>
-  <w:style w:type="table" w:styleId="Gitternetztabelle4">
+  <w:style w:type="table" w:styleId="GridTable4">
     <w:name w:val="Grid Table 4"/>
-    <w:basedOn w:val="NormaleTabelle"/>
+    <w:basedOn w:val="TableNormal"/>
     <w:uiPriority w:val="49"/>
     <w:rsid w:val="004939CC"/>
     <w:pPr>
@@ -3974,9 +4373,9 @@
       </w:tcPr>
     </w:tblStylePr>
   </w:style>
-  <w:style w:type="paragraph" w:styleId="Listenabsatz">
+  <w:style w:type="paragraph" w:styleId="ListParagraph">
     <w:name w:val="List Paragraph"/>
-    <w:basedOn w:val="Standard"/>
+    <w:basedOn w:val="Normal"/>
     <w:uiPriority w:val="34"/>
     <w:qFormat/>
     <w:rsid w:val="004939CC"/>
@@ -3985,9 +4384,9 @@
       <w:contextualSpacing/>
     </w:pPr>
   </w:style>
-  <w:style w:type="table" w:styleId="Gitternetztabelle4Akzent1">
+  <w:style w:type="table" w:styleId="GridTable4-Accent1">
     <w:name w:val="Grid Table 4 Accent 1"/>
-    <w:basedOn w:val="NormaleTabelle"/>
+    <w:basedOn w:val="TableNormal"/>
     <w:uiPriority w:val="49"/>
     <w:rsid w:val="004939CC"/>
     <w:pPr>

</xml_diff>